<commit_message>
Adding some more text
</commit_message>
<xml_diff>
--- a/SAiP/Module2/H4PerformanceTest/H4PerformanceTest.docx
+++ b/SAiP/Module2/H4PerformanceTest/H4PerformanceTest.docx
@@ -144,120 +144,123 @@
     <w:p>
       <w:pPr>
         <w:pStyle w:val="Overskrift1"/>
-      </w:pPr>
-      <w:r>
-        <w:t xml:space="preserve">Test </w:t>
+        <w:rPr>
+          <w:lang w:val="en-US"/>
+        </w:rPr>
+      </w:pPr>
+      <w:r>
+        <w:rPr>
+          <w:lang w:val="en-US"/>
+        </w:rPr>
+        <w:t>Test setup</w:t>
+      </w:r>
+    </w:p>
+    <w:p>
+      <w:pPr>
+        <w:spacing w:after="0"/>
+        <w:rPr>
+          <w:lang w:val="en-US"/>
+        </w:rPr>
+      </w:pPr>
+      <w:r>
+        <w:rPr>
+          <w:lang w:val="en-US"/>
+        </w:rPr>
+        <w:t xml:space="preserve">CPU: </w:t>
+      </w:r>
+      <w:r>
+        <w:rPr>
+          <w:lang w:val="en-US"/>
+        </w:rPr>
+        <w:t xml:space="preserve">Intel® Core™ i7-2640M CPU </w:t>
+      </w:r>
+      <w:r>
+        <w:rPr>
+          <w:lang w:val="en-US"/>
+        </w:rPr>
+        <w:t>@2,80GHz</w:t>
+      </w:r>
+    </w:p>
+    <w:p>
+      <w:pPr>
+        <w:spacing w:after="0"/>
+        <w:rPr>
+          <w:lang w:val="en-US"/>
+        </w:rPr>
+      </w:pPr>
+      <w:r>
+        <w:rPr>
+          <w:lang w:val="en-US"/>
+        </w:rPr>
+        <w:t>RAM: 4GB</w:t>
+      </w:r>
+    </w:p>
+    <w:p>
+      <w:pPr>
+        <w:spacing w:after="0"/>
+        <w:rPr>
+          <w:lang w:val="en-US"/>
+        </w:rPr>
+      </w:pPr>
+      <w:r>
+        <w:rPr>
+          <w:lang w:val="en-US"/>
+        </w:rPr>
+        <w:t>OS: Windows 7 Professional SP1 – 64bit</w:t>
+      </w:r>
+    </w:p>
+    <w:p>
+      <w:pPr>
+        <w:spacing w:after="0"/>
+      </w:pPr>
+      <w:r>
+        <w:t>HDD: SSD</w:t>
+      </w:r>
+    </w:p>
+    <w:p>
+      <w:pPr>
+        <w:pStyle w:val="Overskrift1"/>
+      </w:pPr>
+      <w:r>
+        <w:t>Før test</w:t>
+      </w:r>
+    </w:p>
+    <w:p>
+      <w:pPr>
+        <w:spacing w:after="0"/>
+      </w:pPr>
+      <w:r>
+        <w:t>T</w:t>
+      </w:r>
+      <w:r>
+        <w:t>il</w:t>
+      </w:r>
+      <w:r>
+        <w:t xml:space="preserve"> denne test anvendes </w:t>
       </w:r>
       <w:proofErr w:type="spellStart"/>
       <w:r>
-        <w:t>setup</w:t>
+        <w:t>jvisualvm</w:t>
       </w:r>
       <w:proofErr w:type="spellEnd"/>
-    </w:p>
-    <w:p>
-      <w:pPr>
-        <w:spacing w:after="0"/>
-        <w:rPr>
-          <w:lang w:val="en-US"/>
-        </w:rPr>
-      </w:pPr>
-      <w:r>
-        <w:rPr>
-          <w:lang w:val="en-US"/>
-        </w:rPr>
-        <w:t xml:space="preserve">CPU: </w:t>
-      </w:r>
-      <w:r>
-        <w:rPr>
-          <w:lang w:val="en-US"/>
-        </w:rPr>
-        <w:t xml:space="preserve">Intel® Core™ i7-2640M CPU </w:t>
-      </w:r>
-      <w:r>
-        <w:rPr>
-          <w:lang w:val="en-US"/>
-        </w:rPr>
-        <w:t>@2,80GHz</w:t>
-      </w:r>
-    </w:p>
-    <w:p>
-      <w:pPr>
-        <w:spacing w:after="0"/>
-        <w:rPr>
-          <w:lang w:val="en-US"/>
-        </w:rPr>
-      </w:pPr>
-      <w:r>
-        <w:rPr>
-          <w:lang w:val="en-US"/>
-        </w:rPr>
-        <w:t>RAM: 4GB</w:t>
-      </w:r>
-    </w:p>
-    <w:p>
-      <w:pPr>
-        <w:spacing w:after="0"/>
-        <w:rPr>
-          <w:lang w:val="en-US"/>
-        </w:rPr>
-      </w:pPr>
-      <w:r>
-        <w:rPr>
-          <w:lang w:val="en-US"/>
-        </w:rPr>
-        <w:t>OS: Windows 7 Professional SP1 – 64bit</w:t>
-      </w:r>
-    </w:p>
-    <w:p>
-      <w:pPr>
-        <w:spacing w:after="0"/>
-        <w:rPr>
-          <w:lang w:val="en-US"/>
-        </w:rPr>
-      </w:pPr>
-      <w:r>
-        <w:rPr>
-          <w:lang w:val="en-US"/>
-        </w:rPr>
-        <w:t>HDD: SSD</w:t>
-      </w:r>
-    </w:p>
-    <w:p>
-      <w:pPr>
-        <w:spacing w:after="0"/>
-        <w:rPr>
-          <w:lang w:val="en-US"/>
-        </w:rPr>
-      </w:pPr>
-    </w:p>
-    <w:p>
-      <w:pPr>
-        <w:spacing w:after="0"/>
-        <w:rPr>
-          <w:lang w:val="en-US"/>
-        </w:rPr>
-      </w:pPr>
-      <w:proofErr w:type="spellStart"/>
-      <w:r>
-        <w:rPr>
-          <w:lang w:val="en-US"/>
-        </w:rPr>
-        <w:t>Før</w:t>
-      </w:r>
-      <w:proofErr w:type="spellEnd"/>
-      <w:r>
-        <w:rPr>
-          <w:lang w:val="en-US"/>
-        </w:rPr>
-        <w:t xml:space="preserve"> test</w:t>
-      </w:r>
-    </w:p>
-    <w:p>
-      <w:pPr>
-        <w:spacing w:after="0"/>
-        <w:rPr>
-          <w:lang w:val="en-US"/>
-        </w:rPr>
+      <w:r>
+        <w:t xml:space="preserve"> til at beregne hvor meget RAM og CPU</w:t>
+      </w:r>
+      <w:r>
+        <w:t xml:space="preserve"> systemet anvender. Samtidig vil der blive evalueret på hvordan ressourceforbruget er og om der allokeres nogle ressourcer. Da systemet er i hvile bør det være muligt at allokere meget få ressourcer løbende. Hvis systemet er designet til lange perioder med ingen aktivitet</w:t>
+      </w:r>
+      <w:r>
+        <w:t>, og ressourcerne i hvile skal minimeres, vil det være muligt at allokere de nødvendige ressourcer én gang, i stedet for at oprette og nedlægge dem. Det vil dog være helt op til hvad der er målet for performance.</w:t>
+      </w:r>
+    </w:p>
+    <w:p>
+      <w:pPr>
+        <w:spacing w:after="0"/>
+      </w:pPr>
+    </w:p>
+    <w:p>
+      <w:pPr>
+        <w:spacing w:after="0"/>
       </w:pPr>
     </w:p>
     <w:sectPr>

</xml_diff>

<commit_message>
Adding more a out the tests
</commit_message>
<xml_diff>
--- a/SAiP/Module2/H4PerformanceTest/H4PerformanceTest.docx
+++ b/SAiP/Module2/H4PerformanceTest/H4PerformanceTest.docx
@@ -114,6 +114,22 @@
       <w:r>
         <w:t xml:space="preserve">En </w:t>
       </w:r>
+      <w:r>
+        <w:t>baseline test</w:t>
+      </w:r>
+    </w:p>
+    <w:p>
+      <w:pPr>
+        <w:pStyle w:val="Listeafsnit"/>
+        <w:numPr>
+          <w:ilvl w:val="1"/>
+          <w:numId w:val="1"/>
+        </w:numPr>
+        <w:spacing w:after="0"/>
+      </w:pPr>
+      <w:r>
+        <w:t>Denne test påtrykker et realistisk load på systemet og overvåger de relevante metrikker, som så senere kan evalueres for hvor der er mulighed for at forbedre performance, og hvor der evt. er flaskehalse. Denne test kan også bruges til at evaluere performance forbedringer senere hen.</w:t>
+      </w:r>
     </w:p>
     <w:p>
       <w:pPr>
@@ -157,6 +173,20 @@
     </w:p>
     <w:p>
       <w:pPr>
+        <w:pStyle w:val="Overskrift2"/>
+        <w:rPr>
+          <w:lang w:val="en-US"/>
+        </w:rPr>
+      </w:pPr>
+      <w:r>
+        <w:rPr>
+          <w:lang w:val="en-US"/>
+        </w:rPr>
+        <w:t>Hardware</w:t>
+      </w:r>
+    </w:p>
+    <w:p>
+      <w:pPr>
         <w:spacing w:after="0"/>
         <w:rPr>
           <w:lang w:val="en-US"/>
@@ -219,10 +249,55 @@
     </w:p>
     <w:p>
       <w:pPr>
+        <w:spacing w:after="0"/>
+      </w:pPr>
+    </w:p>
+    <w:p>
+      <w:pPr>
+        <w:pStyle w:val="Overskrift2"/>
+      </w:pPr>
+      <w:r>
+        <w:t>TM12</w:t>
+      </w:r>
+    </w:p>
+    <w:p>
+      <w:pPr>
+        <w:spacing w:after="0"/>
+      </w:pPr>
+      <w:proofErr w:type="spellStart"/>
+      <w:r>
+        <w:t>Mongodb</w:t>
+      </w:r>
+      <w:proofErr w:type="spellEnd"/>
+      <w:r>
+        <w:t xml:space="preserve"> </w:t>
+      </w:r>
+      <w:proofErr w:type="spellStart"/>
+      <w:r>
+        <w:t>enabled</w:t>
+      </w:r>
+      <w:proofErr w:type="spellEnd"/>
+    </w:p>
+    <w:p>
+      <w:pPr>
         <w:pStyle w:val="Overskrift1"/>
-      </w:pPr>
-      <w:r>
-        <w:t>Før test</w:t>
+        <w:rPr>
+          <w:lang w:val="en-US"/>
+        </w:rPr>
+      </w:pPr>
+      <w:proofErr w:type="spellStart"/>
+      <w:r>
+        <w:rPr>
+          <w:lang w:val="en-US"/>
+        </w:rPr>
+        <w:t>Før</w:t>
+      </w:r>
+      <w:proofErr w:type="spellEnd"/>
+      <w:r>
+        <w:rPr>
+          <w:lang w:val="en-US"/>
+        </w:rPr>
+        <w:t xml:space="preserve"> test</w:t>
       </w:r>
     </w:p>
     <w:p>
@@ -260,9 +335,46 @@
     </w:p>
     <w:p>
       <w:pPr>
-        <w:spacing w:after="0"/>
-      </w:pPr>
-    </w:p>
+        <w:pStyle w:val="Overskrift1"/>
+      </w:pPr>
+      <w:r>
+        <w:t>Baseline test</w:t>
+      </w:r>
+    </w:p>
+    <w:p>
+      <w:r>
+        <w:t>Baseline testen baserer sig på et test script for vores test-afdeling, og det er designet til at udøve en realistisk belastning af systemet.</w:t>
+      </w:r>
+      <w:r>
+        <w:t xml:space="preserve"> Denne test anvender </w:t>
+      </w:r>
+      <w:proofErr w:type="spellStart"/>
+      <w:r>
+        <w:t>jvisualvm</w:t>
+      </w:r>
+      <w:proofErr w:type="spellEnd"/>
+      <w:r>
+        <w:t xml:space="preserve"> og </w:t>
+      </w:r>
+      <w:proofErr w:type="spellStart"/>
+      <w:r>
+        <w:t>JMeter</w:t>
+      </w:r>
+      <w:proofErr w:type="spellEnd"/>
+      <w:r>
+        <w:t xml:space="preserve">, samt </w:t>
+      </w:r>
+      <w:proofErr w:type="spellStart"/>
+      <w:r>
+        <w:t>Loadosophia</w:t>
+      </w:r>
+      <w:proofErr w:type="spellEnd"/>
+      <w:r>
+        <w:t xml:space="preserve"> til at generer test rapporten. </w:t>
+      </w:r>
+    </w:p>
+    <w:p/>
+    <w:p/>
     <w:sectPr>
       <w:pgSz w:w="11906" w:h="16838"/>
       <w:pgMar w:top="1701" w:right="1134" w:bottom="1701" w:left="1134" w:header="708" w:footer="708" w:gutter="0"/>
@@ -554,6 +666,30 @@
       <w:szCs w:val="28"/>
     </w:rPr>
   </w:style>
+  <w:style w:type="paragraph" w:styleId="Overskrift2">
+    <w:name w:val="heading 2"/>
+    <w:basedOn w:val="Normal"/>
+    <w:next w:val="Normal"/>
+    <w:link w:val="Overskrift2Tegn"/>
+    <w:uiPriority w:val="9"/>
+    <w:unhideWhenUsed/>
+    <w:qFormat/>
+    <w:rsid w:val="008A6F6D"/>
+    <w:pPr>
+      <w:keepNext/>
+      <w:keepLines/>
+      <w:spacing w:before="200" w:after="0"/>
+      <w:outlineLvl w:val="1"/>
+    </w:pPr>
+    <w:rPr>
+      <w:rFonts w:asciiTheme="majorHAnsi" w:eastAsiaTheme="majorEastAsia" w:hAnsiTheme="majorHAnsi" w:cstheme="majorBidi"/>
+      <w:b/>
+      <w:bCs/>
+      <w:color w:val="4F81BD" w:themeColor="accent1"/>
+      <w:sz w:val="26"/>
+      <w:szCs w:val="26"/>
+    </w:rPr>
+  </w:style>
   <w:style w:type="character" w:default="1" w:styleId="Standardskrifttypeiafsnit">
     <w:name w:val="Default Paragraph Font"/>
     <w:uiPriority w:val="1"/>
@@ -607,6 +743,21 @@
       <w:ind w:left="720"/>
       <w:contextualSpacing/>
     </w:pPr>
+  </w:style>
+  <w:style w:type="character" w:customStyle="1" w:styleId="Overskrift2Tegn">
+    <w:name w:val="Overskrift 2 Tegn"/>
+    <w:basedOn w:val="Standardskrifttypeiafsnit"/>
+    <w:link w:val="Overskrift2"/>
+    <w:uiPriority w:val="9"/>
+    <w:rsid w:val="008A6F6D"/>
+    <w:rPr>
+      <w:rFonts w:asciiTheme="majorHAnsi" w:eastAsiaTheme="majorEastAsia" w:hAnsiTheme="majorHAnsi" w:cstheme="majorBidi"/>
+      <w:b/>
+      <w:bCs/>
+      <w:color w:val="4F81BD" w:themeColor="accent1"/>
+      <w:sz w:val="26"/>
+      <w:szCs w:val="26"/>
+    </w:rPr>
   </w:style>
 </w:styles>
 </file>

</xml_diff>

<commit_message>
Adding screenshots plus JMeter data
</commit_message>
<xml_diff>
--- a/SAiP/Module2/H4PerformanceTest/H4PerformanceTest.docx
+++ b/SAiP/Module2/H4PerformanceTest/H4PerformanceTest.docx
@@ -28,31 +28,7 @@
         <w:spacing w:after="0"/>
       </w:pPr>
       <w:r>
-        <w:t xml:space="preserve">Rapporten er en initial analyse og afviklingen er derfor foretaget på en </w:t>
-      </w:r>
-      <w:proofErr w:type="spellStart"/>
-      <w:r>
-        <w:t>udviklings-PC</w:t>
-      </w:r>
-      <w:proofErr w:type="spellEnd"/>
-      <w:r>
-        <w:t xml:space="preserve">. Både SUT og selve </w:t>
-      </w:r>
-      <w:proofErr w:type="spellStart"/>
-      <w:r>
-        <w:t>tist-miljøet</w:t>
-      </w:r>
-      <w:proofErr w:type="spellEnd"/>
-      <w:r>
-        <w:t xml:space="preserve"> bliver eksekveret på samme PC. Dette er naturligvis ikke optimalt, da belastningen fra </w:t>
-      </w:r>
-      <w:proofErr w:type="spellStart"/>
-      <w:r>
-        <w:t>test-miljø’et</w:t>
-      </w:r>
-      <w:proofErr w:type="spellEnd"/>
-      <w:r>
-        <w:t xml:space="preserve"> vil reducere i reduceret performance i SUT. </w:t>
+        <w:t xml:space="preserve">Rapporten er en initial analyse og afviklingen er derfor foretaget på en udviklings-PC. Både SUT og selve tist-miljøet bliver eksekveret på samme PC. Dette er naturligvis ikke optimalt, da belastningen fra test-miljø’et vil reducere i reduceret performance i SUT. </w:t>
       </w:r>
     </w:p>
     <w:p>
@@ -78,15 +54,7 @@
         <w:spacing w:after="0"/>
       </w:pPr>
       <w:r>
-        <w:t xml:space="preserve">En </w:t>
-      </w:r>
-      <w:proofErr w:type="spellStart"/>
-      <w:r>
-        <w:t>før-test</w:t>
-      </w:r>
-      <w:proofErr w:type="spellEnd"/>
-      <w:r>
-        <w:t xml:space="preserve"> til at vise hvordan belastningen er når TM12 er i hvile. </w:t>
+        <w:t xml:space="preserve">En før-test til at vise hvordan belastningen er når TM12 er i hvile. </w:t>
       </w:r>
     </w:p>
     <w:p>
@@ -264,113 +232,531 @@
       <w:pPr>
         <w:spacing w:after="0"/>
       </w:pPr>
-      <w:proofErr w:type="spellStart"/>
-      <w:r>
-        <w:t>Mongodb</w:t>
-      </w:r>
-      <w:proofErr w:type="spellEnd"/>
+      <w:r>
+        <w:t>Mongodb enabled</w:t>
+      </w:r>
+    </w:p>
+    <w:p>
+      <w:pPr>
+        <w:pStyle w:val="Overskrift1"/>
+        <w:rPr>
+          <w:lang w:val="en-US"/>
+        </w:rPr>
+      </w:pPr>
+      <w:r>
+        <w:rPr>
+          <w:lang w:val="en-US"/>
+        </w:rPr>
+        <w:t>Før test</w:t>
+      </w:r>
+    </w:p>
+    <w:p>
+      <w:pPr>
+        <w:spacing w:after="0"/>
+      </w:pPr>
+      <w:r>
+        <w:t>T</w:t>
+      </w:r>
+      <w:r>
+        <w:t>il</w:t>
+      </w:r>
+      <w:r>
+        <w:t xml:space="preserve"> denne test anvendes jvisualvm til at beregne hvor meget RAM og CPU</w:t>
+      </w:r>
+      <w:r>
+        <w:t xml:space="preserve"> systemet anvender. Samtidig vil der blive evalueret på hvordan ressourceforbruget er og om der allokeres nogle ressourcer. Da systemet er i hvile bør det være muligt at allokere meget få ressourcer løbende. Hvis systemet er designet til lange perioder med ingen aktivitet</w:t>
+      </w:r>
+      <w:r>
+        <w:t>, og ressourcerne i hvile skal minimeres, vil det være muligt at allokere de nødvendige ressourcer én gang, i stedet for at oprette og nedlægge dem. Det vil dog være helt op til hvad der er målet for performance.</w:t>
+      </w:r>
+    </w:p>
+    <w:p>
+      <w:pPr>
+        <w:spacing w:after="0"/>
+      </w:pPr>
+    </w:p>
+    <w:p>
+      <w:pPr>
+        <w:spacing w:after="0"/>
+      </w:pPr>
+      <w:r>
+        <w:rPr>
+          <w:noProof/>
+          <w:lang w:eastAsia="da-DK"/>
+        </w:rPr>
+        <w:drawing>
+          <wp:inline distT="0" distB="0" distL="0" distR="0">
+            <wp:extent cx="6120130" cy="4317301"/>
+            <wp:effectExtent l="19050" t="0" r="0" b="0"/>
+            <wp:docPr id="13" name="Billede 13"/>
+            <wp:cNvGraphicFramePr>
+              <a:graphicFrameLocks xmlns:a="http://schemas.openxmlformats.org/drawingml/2006/main" noChangeAspect="1"/>
+            </wp:cNvGraphicFramePr>
+            <a:graphic xmlns:a="http://schemas.openxmlformats.org/drawingml/2006/main">
+              <a:graphicData uri="http://schemas.openxmlformats.org/drawingml/2006/picture">
+                <pic:pic xmlns:pic="http://schemas.openxmlformats.org/drawingml/2006/picture">
+                  <pic:nvPicPr>
+                    <pic:cNvPr id="0" name="Picture 13"/>
+                    <pic:cNvPicPr>
+                      <a:picLocks noChangeAspect="1" noChangeArrowheads="1"/>
+                    </pic:cNvPicPr>
+                  </pic:nvPicPr>
+                  <pic:blipFill>
+                    <a:blip r:embed="rId5" cstate="print"/>
+                    <a:srcRect/>
+                    <a:stretch>
+                      <a:fillRect/>
+                    </a:stretch>
+                  </pic:blipFill>
+                  <pic:spPr bwMode="auto">
+                    <a:xfrm>
+                      <a:off x="0" y="0"/>
+                      <a:ext cx="6120130" cy="4317301"/>
+                    </a:xfrm>
+                    <a:prstGeom prst="rect">
+                      <a:avLst/>
+                    </a:prstGeom>
+                    <a:noFill/>
+                    <a:ln w="9525">
+                      <a:noFill/>
+                      <a:miter lim="800000"/>
+                      <a:headEnd/>
+                      <a:tailEnd/>
+                    </a:ln>
+                  </pic:spPr>
+                </pic:pic>
+              </a:graphicData>
+            </a:graphic>
+          </wp:inline>
+        </w:drawing>
+      </w:r>
+    </w:p>
+    <w:p>
+      <w:pPr>
+        <w:spacing w:after="0"/>
+      </w:pPr>
+      <w:r>
+        <w:rPr>
+          <w:noProof/>
+          <w:lang w:eastAsia="da-DK"/>
+        </w:rPr>
+        <w:lastRenderedPageBreak/>
+        <w:drawing>
+          <wp:inline distT="0" distB="0" distL="0" distR="0">
+            <wp:extent cx="6120130" cy="4317301"/>
+            <wp:effectExtent l="19050" t="0" r="0" b="0"/>
+            <wp:docPr id="16" name="Billede 16"/>
+            <wp:cNvGraphicFramePr>
+              <a:graphicFrameLocks xmlns:a="http://schemas.openxmlformats.org/drawingml/2006/main" noChangeAspect="1"/>
+            </wp:cNvGraphicFramePr>
+            <a:graphic xmlns:a="http://schemas.openxmlformats.org/drawingml/2006/main">
+              <a:graphicData uri="http://schemas.openxmlformats.org/drawingml/2006/picture">
+                <pic:pic xmlns:pic="http://schemas.openxmlformats.org/drawingml/2006/picture">
+                  <pic:nvPicPr>
+                    <pic:cNvPr id="0" name="Picture 16"/>
+                    <pic:cNvPicPr>
+                      <a:picLocks noChangeAspect="1" noChangeArrowheads="1"/>
+                    </pic:cNvPicPr>
+                  </pic:nvPicPr>
+                  <pic:blipFill>
+                    <a:blip r:embed="rId6" cstate="print"/>
+                    <a:srcRect/>
+                    <a:stretch>
+                      <a:fillRect/>
+                    </a:stretch>
+                  </pic:blipFill>
+                  <pic:spPr bwMode="auto">
+                    <a:xfrm>
+                      <a:off x="0" y="0"/>
+                      <a:ext cx="6120130" cy="4317301"/>
+                    </a:xfrm>
+                    <a:prstGeom prst="rect">
+                      <a:avLst/>
+                    </a:prstGeom>
+                    <a:noFill/>
+                    <a:ln w="9525">
+                      <a:noFill/>
+                      <a:miter lim="800000"/>
+                      <a:headEnd/>
+                      <a:tailEnd/>
+                    </a:ln>
+                  </pic:spPr>
+                </pic:pic>
+              </a:graphicData>
+            </a:graphic>
+          </wp:inline>
+        </w:drawing>
+      </w:r>
+    </w:p>
+    <w:p>
+      <w:pPr>
+        <w:spacing w:after="0"/>
+      </w:pPr>
+    </w:p>
+    <w:p>
+      <w:pPr>
+        <w:spacing w:after="0"/>
+      </w:pPr>
+      <w:r>
+        <w:rPr>
+          <w:noProof/>
+          <w:lang w:eastAsia="da-DK"/>
+        </w:rPr>
+        <w:lastRenderedPageBreak/>
+        <w:drawing>
+          <wp:inline distT="0" distB="0" distL="0" distR="0">
+            <wp:extent cx="6120130" cy="4317301"/>
+            <wp:effectExtent l="19050" t="0" r="0" b="0"/>
+            <wp:docPr id="19" name="Billede 19"/>
+            <wp:cNvGraphicFramePr>
+              <a:graphicFrameLocks xmlns:a="http://schemas.openxmlformats.org/drawingml/2006/main" noChangeAspect="1"/>
+            </wp:cNvGraphicFramePr>
+            <a:graphic xmlns:a="http://schemas.openxmlformats.org/drawingml/2006/main">
+              <a:graphicData uri="http://schemas.openxmlformats.org/drawingml/2006/picture">
+                <pic:pic xmlns:pic="http://schemas.openxmlformats.org/drawingml/2006/picture">
+                  <pic:nvPicPr>
+                    <pic:cNvPr id="0" name="Picture 19"/>
+                    <pic:cNvPicPr>
+                      <a:picLocks noChangeAspect="1" noChangeArrowheads="1"/>
+                    </pic:cNvPicPr>
+                  </pic:nvPicPr>
+                  <pic:blipFill>
+                    <a:blip r:embed="rId7" cstate="print"/>
+                    <a:srcRect/>
+                    <a:stretch>
+                      <a:fillRect/>
+                    </a:stretch>
+                  </pic:blipFill>
+                  <pic:spPr bwMode="auto">
+                    <a:xfrm>
+                      <a:off x="0" y="0"/>
+                      <a:ext cx="6120130" cy="4317301"/>
+                    </a:xfrm>
+                    <a:prstGeom prst="rect">
+                      <a:avLst/>
+                    </a:prstGeom>
+                    <a:noFill/>
+                    <a:ln w="9525">
+                      <a:noFill/>
+                      <a:miter lim="800000"/>
+                      <a:headEnd/>
+                      <a:tailEnd/>
+                    </a:ln>
+                  </pic:spPr>
+                </pic:pic>
+              </a:graphicData>
+            </a:graphic>
+          </wp:inline>
+        </w:drawing>
+      </w:r>
+    </w:p>
+    <w:p>
+      <w:pPr>
+        <w:spacing w:after="0"/>
+      </w:pPr>
+    </w:p>
+    <w:p>
+      <w:pPr>
+        <w:pStyle w:val="Overskrift1"/>
+      </w:pPr>
+      <w:r>
+        <w:t>Baseline test</w:t>
+      </w:r>
+    </w:p>
+    <w:p>
+      <w:r>
+        <w:t>Baseline testen baserer sig på et test script for vores test-afdeling, og det er designet til at udøve en realistisk belastning af systemet.</w:t>
+      </w:r>
+      <w:r>
+        <w:t xml:space="preserve"> Denne test anvender </w:t>
+      </w:r>
+      <w:r>
+        <w:t>jvisualvm</w:t>
+      </w:r>
+      <w:r>
+        <w:t xml:space="preserve"> og JMeter, samt Loadosophia til at generer test rapporten. </w:t>
+      </w:r>
+    </w:p>
+    <w:p>
+      <w:r>
+        <w:rPr>
+          <w:noProof/>
+          <w:lang w:eastAsia="da-DK"/>
+        </w:rPr>
+        <w:lastRenderedPageBreak/>
+        <w:drawing>
+          <wp:inline distT="0" distB="0" distL="0" distR="0">
+            <wp:extent cx="6120130" cy="4317301"/>
+            <wp:effectExtent l="19050" t="0" r="0" b="0"/>
+            <wp:docPr id="22" name="Billede 22"/>
+            <wp:cNvGraphicFramePr>
+              <a:graphicFrameLocks xmlns:a="http://schemas.openxmlformats.org/drawingml/2006/main" noChangeAspect="1"/>
+            </wp:cNvGraphicFramePr>
+            <a:graphic xmlns:a="http://schemas.openxmlformats.org/drawingml/2006/main">
+              <a:graphicData uri="http://schemas.openxmlformats.org/drawingml/2006/picture">
+                <pic:pic xmlns:pic="http://schemas.openxmlformats.org/drawingml/2006/picture">
+                  <pic:nvPicPr>
+                    <pic:cNvPr id="0" name="Picture 22"/>
+                    <pic:cNvPicPr>
+                      <a:picLocks noChangeAspect="1" noChangeArrowheads="1"/>
+                    </pic:cNvPicPr>
+                  </pic:nvPicPr>
+                  <pic:blipFill>
+                    <a:blip r:embed="rId8" cstate="print"/>
+                    <a:srcRect/>
+                    <a:stretch>
+                      <a:fillRect/>
+                    </a:stretch>
+                  </pic:blipFill>
+                  <pic:spPr bwMode="auto">
+                    <a:xfrm>
+                      <a:off x="0" y="0"/>
+                      <a:ext cx="6120130" cy="4317301"/>
+                    </a:xfrm>
+                    <a:prstGeom prst="rect">
+                      <a:avLst/>
+                    </a:prstGeom>
+                    <a:noFill/>
+                    <a:ln w="9525">
+                      <a:noFill/>
+                      <a:miter lim="800000"/>
+                      <a:headEnd/>
+                      <a:tailEnd/>
+                    </a:ln>
+                  </pic:spPr>
+                </pic:pic>
+              </a:graphicData>
+            </a:graphic>
+          </wp:inline>
+        </w:drawing>
+      </w:r>
+    </w:p>
+    <w:p>
+      <w:r>
+        <w:rPr>
+          <w:noProof/>
+          <w:lang w:eastAsia="da-DK"/>
+        </w:rPr>
+        <w:lastRenderedPageBreak/>
+        <w:drawing>
+          <wp:inline distT="0" distB="0" distL="0" distR="0">
+            <wp:extent cx="6120130" cy="4317301"/>
+            <wp:effectExtent l="19050" t="0" r="0" b="0"/>
+            <wp:docPr id="25" name="Billede 25"/>
+            <wp:cNvGraphicFramePr>
+              <a:graphicFrameLocks xmlns:a="http://schemas.openxmlformats.org/drawingml/2006/main" noChangeAspect="1"/>
+            </wp:cNvGraphicFramePr>
+            <a:graphic xmlns:a="http://schemas.openxmlformats.org/drawingml/2006/main">
+              <a:graphicData uri="http://schemas.openxmlformats.org/drawingml/2006/picture">
+                <pic:pic xmlns:pic="http://schemas.openxmlformats.org/drawingml/2006/picture">
+                  <pic:nvPicPr>
+                    <pic:cNvPr id="0" name="Picture 25"/>
+                    <pic:cNvPicPr>
+                      <a:picLocks noChangeAspect="1" noChangeArrowheads="1"/>
+                    </pic:cNvPicPr>
+                  </pic:nvPicPr>
+                  <pic:blipFill>
+                    <a:blip r:embed="rId9" cstate="print"/>
+                    <a:srcRect/>
+                    <a:stretch>
+                      <a:fillRect/>
+                    </a:stretch>
+                  </pic:blipFill>
+                  <pic:spPr bwMode="auto">
+                    <a:xfrm>
+                      <a:off x="0" y="0"/>
+                      <a:ext cx="6120130" cy="4317301"/>
+                    </a:xfrm>
+                    <a:prstGeom prst="rect">
+                      <a:avLst/>
+                    </a:prstGeom>
+                    <a:noFill/>
+                    <a:ln w="9525">
+                      <a:noFill/>
+                      <a:miter lim="800000"/>
+                      <a:headEnd/>
+                      <a:tailEnd/>
+                    </a:ln>
+                  </pic:spPr>
+                </pic:pic>
+              </a:graphicData>
+            </a:graphic>
+          </wp:inline>
+        </w:drawing>
+      </w:r>
+    </w:p>
+    <w:p>
+      <w:r>
+        <w:rPr>
+          <w:noProof/>
+          <w:lang w:eastAsia="da-DK"/>
+        </w:rPr>
+        <w:lastRenderedPageBreak/>
+        <w:drawing>
+          <wp:inline distT="0" distB="0" distL="0" distR="0">
+            <wp:extent cx="6120130" cy="4317301"/>
+            <wp:effectExtent l="19050" t="0" r="0" b="0"/>
+            <wp:docPr id="28" name="Billede 28"/>
+            <wp:cNvGraphicFramePr>
+              <a:graphicFrameLocks xmlns:a="http://schemas.openxmlformats.org/drawingml/2006/main" noChangeAspect="1"/>
+            </wp:cNvGraphicFramePr>
+            <a:graphic xmlns:a="http://schemas.openxmlformats.org/drawingml/2006/main">
+              <a:graphicData uri="http://schemas.openxmlformats.org/drawingml/2006/picture">
+                <pic:pic xmlns:pic="http://schemas.openxmlformats.org/drawingml/2006/picture">
+                  <pic:nvPicPr>
+                    <pic:cNvPr id="0" name="Picture 28"/>
+                    <pic:cNvPicPr>
+                      <a:picLocks noChangeAspect="1" noChangeArrowheads="1"/>
+                    </pic:cNvPicPr>
+                  </pic:nvPicPr>
+                  <pic:blipFill>
+                    <a:blip r:embed="rId10" cstate="print"/>
+                    <a:srcRect/>
+                    <a:stretch>
+                      <a:fillRect/>
+                    </a:stretch>
+                  </pic:blipFill>
+                  <pic:spPr bwMode="auto">
+                    <a:xfrm>
+                      <a:off x="0" y="0"/>
+                      <a:ext cx="6120130" cy="4317301"/>
+                    </a:xfrm>
+                    <a:prstGeom prst="rect">
+                      <a:avLst/>
+                    </a:prstGeom>
+                    <a:noFill/>
+                    <a:ln w="9525">
+                      <a:noFill/>
+                      <a:miter lim="800000"/>
+                      <a:headEnd/>
+                      <a:tailEnd/>
+                    </a:ln>
+                  </pic:spPr>
+                </pic:pic>
+              </a:graphicData>
+            </a:graphic>
+          </wp:inline>
+        </w:drawing>
+      </w:r>
+    </w:p>
+    <w:p>
+      <w:r>
+        <w:rPr>
+          <w:noProof/>
+          <w:lang w:eastAsia="da-DK"/>
+        </w:rPr>
+        <w:lastRenderedPageBreak/>
+        <w:drawing>
+          <wp:inline distT="0" distB="0" distL="0" distR="0">
+            <wp:extent cx="6120130" cy="4317301"/>
+            <wp:effectExtent l="19050" t="0" r="0" b="0"/>
+            <wp:docPr id="31" name="Billede 31"/>
+            <wp:cNvGraphicFramePr>
+              <a:graphicFrameLocks xmlns:a="http://schemas.openxmlformats.org/drawingml/2006/main" noChangeAspect="1"/>
+            </wp:cNvGraphicFramePr>
+            <a:graphic xmlns:a="http://schemas.openxmlformats.org/drawingml/2006/main">
+              <a:graphicData uri="http://schemas.openxmlformats.org/drawingml/2006/picture">
+                <pic:pic xmlns:pic="http://schemas.openxmlformats.org/drawingml/2006/picture">
+                  <pic:nvPicPr>
+                    <pic:cNvPr id="0" name="Picture 31"/>
+                    <pic:cNvPicPr>
+                      <a:picLocks noChangeAspect="1" noChangeArrowheads="1"/>
+                    </pic:cNvPicPr>
+                  </pic:nvPicPr>
+                  <pic:blipFill>
+                    <a:blip r:embed="rId11" cstate="print"/>
+                    <a:srcRect/>
+                    <a:stretch>
+                      <a:fillRect/>
+                    </a:stretch>
+                  </pic:blipFill>
+                  <pic:spPr bwMode="auto">
+                    <a:xfrm>
+                      <a:off x="0" y="0"/>
+                      <a:ext cx="6120130" cy="4317301"/>
+                    </a:xfrm>
+                    <a:prstGeom prst="rect">
+                      <a:avLst/>
+                    </a:prstGeom>
+                    <a:noFill/>
+                    <a:ln w="9525">
+                      <a:noFill/>
+                      <a:miter lim="800000"/>
+                      <a:headEnd/>
+                      <a:tailEnd/>
+                    </a:ln>
+                  </pic:spPr>
+                </pic:pic>
+              </a:graphicData>
+            </a:graphic>
+          </wp:inline>
+        </w:drawing>
+      </w:r>
       <w:r>
         <w:t xml:space="preserve"> </w:t>
       </w:r>
-      <w:proofErr w:type="spellStart"/>
-      <w:r>
-        <w:t>enabled</w:t>
-      </w:r>
-      <w:proofErr w:type="spellEnd"/>
+      <w:r>
+        <w:rPr>
+          <w:noProof/>
+          <w:lang w:eastAsia="da-DK"/>
+        </w:rPr>
+        <w:lastRenderedPageBreak/>
+        <w:drawing>
+          <wp:inline distT="0" distB="0" distL="0" distR="0">
+            <wp:extent cx="6120130" cy="4317301"/>
+            <wp:effectExtent l="19050" t="0" r="0" b="0"/>
+            <wp:docPr id="34" name="Billede 34"/>
+            <wp:cNvGraphicFramePr>
+              <a:graphicFrameLocks xmlns:a="http://schemas.openxmlformats.org/drawingml/2006/main" noChangeAspect="1"/>
+            </wp:cNvGraphicFramePr>
+            <a:graphic xmlns:a="http://schemas.openxmlformats.org/drawingml/2006/main">
+              <a:graphicData uri="http://schemas.openxmlformats.org/drawingml/2006/picture">
+                <pic:pic xmlns:pic="http://schemas.openxmlformats.org/drawingml/2006/picture">
+                  <pic:nvPicPr>
+                    <pic:cNvPr id="0" name="Picture 34"/>
+                    <pic:cNvPicPr>
+                      <a:picLocks noChangeAspect="1" noChangeArrowheads="1"/>
+                    </pic:cNvPicPr>
+                  </pic:nvPicPr>
+                  <pic:blipFill>
+                    <a:blip r:embed="rId12" cstate="print"/>
+                    <a:srcRect/>
+                    <a:stretch>
+                      <a:fillRect/>
+                    </a:stretch>
+                  </pic:blipFill>
+                  <pic:spPr bwMode="auto">
+                    <a:xfrm>
+                      <a:off x="0" y="0"/>
+                      <a:ext cx="6120130" cy="4317301"/>
+                    </a:xfrm>
+                    <a:prstGeom prst="rect">
+                      <a:avLst/>
+                    </a:prstGeom>
+                    <a:noFill/>
+                    <a:ln w="9525">
+                      <a:noFill/>
+                      <a:miter lim="800000"/>
+                      <a:headEnd/>
+                      <a:tailEnd/>
+                    </a:ln>
+                  </pic:spPr>
+                </pic:pic>
+              </a:graphicData>
+            </a:graphic>
+          </wp:inline>
+        </w:drawing>
+      </w:r>
+      <w:r>
+        <w:t xml:space="preserve"> </w:t>
+      </w:r>
     </w:p>
     <w:p>
       <w:pPr>
         <w:pStyle w:val="Overskrift1"/>
-        <w:rPr>
-          <w:lang w:val="en-US"/>
-        </w:rPr>
-      </w:pPr>
-      <w:proofErr w:type="spellStart"/>
-      <w:r>
-        <w:rPr>
-          <w:lang w:val="en-US"/>
-        </w:rPr>
-        <w:t>Før</w:t>
-      </w:r>
-      <w:proofErr w:type="spellEnd"/>
-      <w:r>
-        <w:rPr>
-          <w:lang w:val="en-US"/>
-        </w:rPr>
-        <w:t xml:space="preserve"> test</w:t>
-      </w:r>
-    </w:p>
-    <w:p>
-      <w:pPr>
-        <w:spacing w:after="0"/>
-      </w:pPr>
-      <w:r>
-        <w:t>T</w:t>
-      </w:r>
-      <w:r>
-        <w:t>il</w:t>
-      </w:r>
-      <w:r>
-        <w:t xml:space="preserve"> denne test anvendes </w:t>
-      </w:r>
-      <w:proofErr w:type="spellStart"/>
-      <w:r>
-        <w:t>jvisualvm</w:t>
-      </w:r>
-      <w:proofErr w:type="spellEnd"/>
-      <w:r>
-        <w:t xml:space="preserve"> til at beregne hvor meget RAM og CPU</w:t>
-      </w:r>
-      <w:r>
-        <w:t xml:space="preserve"> systemet anvender. Samtidig vil der blive evalueret på hvordan ressourceforbruget er og om der allokeres nogle ressourcer. Da systemet er i hvile bør det være muligt at allokere meget få ressourcer løbende. Hvis systemet er designet til lange perioder med ingen aktivitet</w:t>
-      </w:r>
-      <w:r>
-        <w:t>, og ressourcerne i hvile skal minimeres, vil det være muligt at allokere de nødvendige ressourcer én gang, i stedet for at oprette og nedlægge dem. Det vil dog være helt op til hvad der er målet for performance.</w:t>
-      </w:r>
-    </w:p>
-    <w:p>
-      <w:pPr>
-        <w:spacing w:after="0"/>
-      </w:pPr>
-    </w:p>
-    <w:p>
-      <w:pPr>
-        <w:pStyle w:val="Overskrift1"/>
-      </w:pPr>
-      <w:r>
-        <w:t>Baseline test</w:t>
-      </w:r>
-    </w:p>
-    <w:p>
-      <w:r>
-        <w:t>Baseline testen baserer sig på et test script for vores test-afdeling, og det er designet til at udøve en realistisk belastning af systemet.</w:t>
-      </w:r>
-      <w:r>
-        <w:t xml:space="preserve"> Denne test anvender </w:t>
-      </w:r>
-      <w:proofErr w:type="spellStart"/>
-      <w:r>
-        <w:t>jvisualvm</w:t>
-      </w:r>
-      <w:proofErr w:type="spellEnd"/>
-      <w:r>
-        <w:t xml:space="preserve"> og </w:t>
-      </w:r>
-      <w:proofErr w:type="spellStart"/>
-      <w:r>
-        <w:t>JMeter</w:t>
-      </w:r>
-      <w:proofErr w:type="spellEnd"/>
-      <w:r>
-        <w:t xml:space="preserve">, samt </w:t>
-      </w:r>
-      <w:proofErr w:type="spellStart"/>
-      <w:r>
-        <w:t>Loadosophia</w:t>
-      </w:r>
-      <w:proofErr w:type="spellEnd"/>
-      <w:r>
-        <w:t xml:space="preserve"> til at generer test rapporten. </w:t>
+      </w:pPr>
+      <w:r>
+        <w:t>Efter test</w:t>
       </w:r>
     </w:p>
     <w:p/>
@@ -757,6 +1143,36 @@
       <w:color w:val="4F81BD" w:themeColor="accent1"/>
       <w:sz w:val="26"/>
       <w:szCs w:val="26"/>
+    </w:rPr>
+  </w:style>
+  <w:style w:type="paragraph" w:styleId="Markeringsbobletekst">
+    <w:name w:val="Balloon Text"/>
+    <w:basedOn w:val="Normal"/>
+    <w:link w:val="MarkeringsbobletekstTegn"/>
+    <w:uiPriority w:val="99"/>
+    <w:semiHidden/>
+    <w:unhideWhenUsed/>
+    <w:rsid w:val="000A2315"/>
+    <w:pPr>
+      <w:spacing w:after="0" w:line="240" w:lineRule="auto"/>
+    </w:pPr>
+    <w:rPr>
+      <w:rFonts w:ascii="Tahoma" w:hAnsi="Tahoma" w:cs="Tahoma"/>
+      <w:sz w:val="16"/>
+      <w:szCs w:val="16"/>
+    </w:rPr>
+  </w:style>
+  <w:style w:type="character" w:customStyle="1" w:styleId="MarkeringsbobletekstTegn">
+    <w:name w:val="Markeringsbobletekst Tegn"/>
+    <w:basedOn w:val="Standardskrifttypeiafsnit"/>
+    <w:link w:val="Markeringsbobletekst"/>
+    <w:uiPriority w:val="99"/>
+    <w:semiHidden/>
+    <w:rsid w:val="000A2315"/>
+    <w:rPr>
+      <w:rFonts w:ascii="Tahoma" w:hAnsi="Tahoma" w:cs="Tahoma"/>
+      <w:sz w:val="16"/>
+      <w:szCs w:val="16"/>
     </w:rPr>
   </w:style>
 </w:styles>

</xml_diff>

<commit_message>
Adding after test images
</commit_message>
<xml_diff>
--- a/SAiP/Module2/H4PerformanceTest/H4PerformanceTest.docx
+++ b/SAiP/Module2/H4PerformanceTest/H4PerformanceTest.docx
@@ -28,7 +28,31 @@
         <w:spacing w:after="0"/>
       </w:pPr>
       <w:r>
-        <w:t xml:space="preserve">Rapporten er en initial analyse og afviklingen er derfor foretaget på en udviklings-PC. Både SUT og selve tist-miljøet bliver eksekveret på samme PC. Dette er naturligvis ikke optimalt, da belastningen fra test-miljø’et vil reducere i reduceret performance i SUT. </w:t>
+        <w:t xml:space="preserve">Rapporten er en initial analyse og afviklingen er derfor foretaget på en </w:t>
+      </w:r>
+      <w:proofErr w:type="spellStart"/>
+      <w:r>
+        <w:t>udviklings-PC</w:t>
+      </w:r>
+      <w:proofErr w:type="spellEnd"/>
+      <w:r>
+        <w:t xml:space="preserve">. Både SUT og selve </w:t>
+      </w:r>
+      <w:proofErr w:type="spellStart"/>
+      <w:r>
+        <w:t>tist-miljøet</w:t>
+      </w:r>
+      <w:proofErr w:type="spellEnd"/>
+      <w:r>
+        <w:t xml:space="preserve"> bliver eksekveret på samme PC. Dette er naturligvis ikke optimalt, da belastningen fra </w:t>
+      </w:r>
+      <w:proofErr w:type="spellStart"/>
+      <w:r>
+        <w:t>test-miljø’et</w:t>
+      </w:r>
+      <w:proofErr w:type="spellEnd"/>
+      <w:r>
+        <w:t xml:space="preserve"> vil reducere i reduceret performance i SUT. </w:t>
       </w:r>
     </w:p>
     <w:p>
@@ -54,7 +78,15 @@
         <w:spacing w:after="0"/>
       </w:pPr>
       <w:r>
-        <w:t xml:space="preserve">En før-test til at vise hvordan belastningen er når TM12 er i hvile. </w:t>
+        <w:t xml:space="preserve">En </w:t>
+      </w:r>
+      <w:proofErr w:type="spellStart"/>
+      <w:r>
+        <w:t>før-test</w:t>
+      </w:r>
+      <w:proofErr w:type="spellEnd"/>
+      <w:r>
+        <w:t xml:space="preserve"> til at vise hvordan belastningen er når TM12 er i hvile. </w:t>
       </w:r>
     </w:p>
     <w:p>
@@ -232,9 +264,19 @@
       <w:pPr>
         <w:spacing w:after="0"/>
       </w:pPr>
-      <w:r>
-        <w:t>Mongodb enabled</w:t>
-      </w:r>
+      <w:proofErr w:type="spellStart"/>
+      <w:r>
+        <w:t>Mongodb</w:t>
+      </w:r>
+      <w:proofErr w:type="spellEnd"/>
+      <w:r>
+        <w:t xml:space="preserve"> </w:t>
+      </w:r>
+      <w:proofErr w:type="spellStart"/>
+      <w:r>
+        <w:t>enabled</w:t>
+      </w:r>
+      <w:proofErr w:type="spellEnd"/>
     </w:p>
     <w:p>
       <w:pPr>
@@ -243,11 +285,19 @@
           <w:lang w:val="en-US"/>
         </w:rPr>
       </w:pPr>
+      <w:proofErr w:type="spellStart"/>
       <w:r>
         <w:rPr>
           <w:lang w:val="en-US"/>
         </w:rPr>
-        <w:t>Før test</w:t>
+        <w:t>Før</w:t>
+      </w:r>
+      <w:proofErr w:type="spellEnd"/>
+      <w:r>
+        <w:rPr>
+          <w:lang w:val="en-US"/>
+        </w:rPr>
+        <w:t xml:space="preserve"> test</w:t>
       </w:r>
     </w:p>
     <w:p>
@@ -261,7 +311,15 @@
         <w:t>il</w:t>
       </w:r>
       <w:r>
-        <w:t xml:space="preserve"> denne test anvendes jvisualvm til at beregne hvor meget RAM og CPU</w:t>
+        <w:t xml:space="preserve"> denne test anvendes </w:t>
+      </w:r>
+      <w:proofErr w:type="spellStart"/>
+      <w:r>
+        <w:t>jvisualvm</w:t>
+      </w:r>
+      <w:proofErr w:type="spellEnd"/>
+      <w:r>
+        <w:t xml:space="preserve"> til at beregne hvor meget RAM og CPU</w:t>
       </w:r>
       <w:r>
         <w:t xml:space="preserve"> systemet anvender. Samtidig vil der blive evalueret på hvordan ressourceforbruget er og om der allokeres nogle ressourcer. Da systemet er i hvile bør det være muligt at allokere meget få ressourcer løbende. Hvis systemet er designet til lange perioder med ingen aktivitet</w:t>
@@ -470,11 +528,29 @@
       <w:r>
         <w:t xml:space="preserve"> Denne test anvender </w:t>
       </w:r>
+      <w:proofErr w:type="spellStart"/>
       <w:r>
         <w:t>jvisualvm</w:t>
       </w:r>
-      <w:r>
-        <w:t xml:space="preserve"> og JMeter, samt Loadosophia til at generer test rapporten. </w:t>
+      <w:proofErr w:type="spellEnd"/>
+      <w:r>
+        <w:t xml:space="preserve"> og </w:t>
+      </w:r>
+      <w:proofErr w:type="spellStart"/>
+      <w:r>
+        <w:t>JMeter</w:t>
+      </w:r>
+      <w:proofErr w:type="spellEnd"/>
+      <w:r>
+        <w:t xml:space="preserve">, samt </w:t>
+      </w:r>
+      <w:proofErr w:type="spellStart"/>
+      <w:r>
+        <w:t>Loadosophia</w:t>
+      </w:r>
+      <w:proofErr w:type="spellEnd"/>
+      <w:r>
+        <w:t xml:space="preserve"> til at generer test rapporten. </w:t>
       </w:r>
     </w:p>
     <w:p>
@@ -759,6 +835,235 @@
         <w:t>Efter test</w:t>
       </w:r>
     </w:p>
+    <w:p>
+      <w:r>
+        <w:t xml:space="preserve">GC </w:t>
+      </w:r>
+      <w:r>
+        <w:t>manuelt eksekveret</w:t>
+      </w:r>
+      <w:r>
+        <w:t xml:space="preserve"> for at se hvile efter test. </w:t>
+      </w:r>
+      <w:r>
+        <w:t>Dette er gjort efter 10min med hvile og er tydelig i resultatet.</w:t>
+      </w:r>
+    </w:p>
+    <w:p>
+      <w:r>
+        <w:rPr>
+          <w:noProof/>
+          <w:lang w:eastAsia="da-DK"/>
+        </w:rPr>
+        <w:lastRenderedPageBreak/>
+        <w:drawing>
+          <wp:inline distT="0" distB="0" distL="0" distR="0">
+            <wp:extent cx="6120130" cy="3756707"/>
+            <wp:effectExtent l="19050" t="0" r="0" b="0"/>
+            <wp:docPr id="37" name="Billede 37"/>
+            <wp:cNvGraphicFramePr>
+              <a:graphicFrameLocks xmlns:a="http://schemas.openxmlformats.org/drawingml/2006/main" noChangeAspect="1"/>
+            </wp:cNvGraphicFramePr>
+            <a:graphic xmlns:a="http://schemas.openxmlformats.org/drawingml/2006/main">
+              <a:graphicData uri="http://schemas.openxmlformats.org/drawingml/2006/picture">
+                <pic:pic xmlns:pic="http://schemas.openxmlformats.org/drawingml/2006/picture">
+                  <pic:nvPicPr>
+                    <pic:cNvPr id="0" name="Picture 37"/>
+                    <pic:cNvPicPr>
+                      <a:picLocks noChangeAspect="1" noChangeArrowheads="1"/>
+                    </pic:cNvPicPr>
+                  </pic:nvPicPr>
+                  <pic:blipFill>
+                    <a:blip r:embed="rId13" cstate="print"/>
+                    <a:srcRect/>
+                    <a:stretch>
+                      <a:fillRect/>
+                    </a:stretch>
+                  </pic:blipFill>
+                  <pic:spPr bwMode="auto">
+                    <a:xfrm>
+                      <a:off x="0" y="0"/>
+                      <a:ext cx="6120130" cy="3756707"/>
+                    </a:xfrm>
+                    <a:prstGeom prst="rect">
+                      <a:avLst/>
+                    </a:prstGeom>
+                    <a:noFill/>
+                    <a:ln w="9525">
+                      <a:noFill/>
+                      <a:miter lim="800000"/>
+                      <a:headEnd/>
+                      <a:tailEnd/>
+                    </a:ln>
+                  </pic:spPr>
+                </pic:pic>
+              </a:graphicData>
+            </a:graphic>
+          </wp:inline>
+        </w:drawing>
+      </w:r>
+    </w:p>
+    <w:p>
+      <w:r>
+        <w:rPr>
+          <w:noProof/>
+          <w:lang w:eastAsia="da-DK"/>
+        </w:rPr>
+        <w:drawing>
+          <wp:inline distT="0" distB="0" distL="0" distR="0">
+            <wp:extent cx="6120130" cy="3756707"/>
+            <wp:effectExtent l="19050" t="0" r="0" b="0"/>
+            <wp:docPr id="40" name="Billede 40"/>
+            <wp:cNvGraphicFramePr>
+              <a:graphicFrameLocks xmlns:a="http://schemas.openxmlformats.org/drawingml/2006/main" noChangeAspect="1"/>
+            </wp:cNvGraphicFramePr>
+            <a:graphic xmlns:a="http://schemas.openxmlformats.org/drawingml/2006/main">
+              <a:graphicData uri="http://schemas.openxmlformats.org/drawingml/2006/picture">
+                <pic:pic xmlns:pic="http://schemas.openxmlformats.org/drawingml/2006/picture">
+                  <pic:nvPicPr>
+                    <pic:cNvPr id="0" name="Picture 40"/>
+                    <pic:cNvPicPr>
+                      <a:picLocks noChangeAspect="1" noChangeArrowheads="1"/>
+                    </pic:cNvPicPr>
+                  </pic:nvPicPr>
+                  <pic:blipFill>
+                    <a:blip r:embed="rId14" cstate="print"/>
+                    <a:srcRect/>
+                    <a:stretch>
+                      <a:fillRect/>
+                    </a:stretch>
+                  </pic:blipFill>
+                  <pic:spPr bwMode="auto">
+                    <a:xfrm>
+                      <a:off x="0" y="0"/>
+                      <a:ext cx="6120130" cy="3756707"/>
+                    </a:xfrm>
+                    <a:prstGeom prst="rect">
+                      <a:avLst/>
+                    </a:prstGeom>
+                    <a:noFill/>
+                    <a:ln w="9525">
+                      <a:noFill/>
+                      <a:miter lim="800000"/>
+                      <a:headEnd/>
+                      <a:tailEnd/>
+                    </a:ln>
+                  </pic:spPr>
+                </pic:pic>
+              </a:graphicData>
+            </a:graphic>
+          </wp:inline>
+        </w:drawing>
+      </w:r>
+    </w:p>
+    <w:p>
+      <w:r>
+        <w:rPr>
+          <w:noProof/>
+          <w:lang w:eastAsia="da-DK"/>
+        </w:rPr>
+        <w:lastRenderedPageBreak/>
+        <w:drawing>
+          <wp:inline distT="0" distB="0" distL="0" distR="0">
+            <wp:extent cx="6120130" cy="3756707"/>
+            <wp:effectExtent l="19050" t="0" r="0" b="0"/>
+            <wp:docPr id="43" name="Billede 43"/>
+            <wp:cNvGraphicFramePr>
+              <a:graphicFrameLocks xmlns:a="http://schemas.openxmlformats.org/drawingml/2006/main" noChangeAspect="1"/>
+            </wp:cNvGraphicFramePr>
+            <a:graphic xmlns:a="http://schemas.openxmlformats.org/drawingml/2006/main">
+              <a:graphicData uri="http://schemas.openxmlformats.org/drawingml/2006/picture">
+                <pic:pic xmlns:pic="http://schemas.openxmlformats.org/drawingml/2006/picture">
+                  <pic:nvPicPr>
+                    <pic:cNvPr id="0" name="Picture 43"/>
+                    <pic:cNvPicPr>
+                      <a:picLocks noChangeAspect="1" noChangeArrowheads="1"/>
+                    </pic:cNvPicPr>
+                  </pic:nvPicPr>
+                  <pic:blipFill>
+                    <a:blip r:embed="rId15" cstate="print"/>
+                    <a:srcRect/>
+                    <a:stretch>
+                      <a:fillRect/>
+                    </a:stretch>
+                  </pic:blipFill>
+                  <pic:spPr bwMode="auto">
+                    <a:xfrm>
+                      <a:off x="0" y="0"/>
+                      <a:ext cx="6120130" cy="3756707"/>
+                    </a:xfrm>
+                    <a:prstGeom prst="rect">
+                      <a:avLst/>
+                    </a:prstGeom>
+                    <a:noFill/>
+                    <a:ln w="9525">
+                      <a:noFill/>
+                      <a:miter lim="800000"/>
+                      <a:headEnd/>
+                      <a:tailEnd/>
+                    </a:ln>
+                  </pic:spPr>
+                </pic:pic>
+              </a:graphicData>
+            </a:graphic>
+          </wp:inline>
+        </w:drawing>
+      </w:r>
+    </w:p>
+    <w:p>
+      <w:r>
+        <w:rPr>
+          <w:noProof/>
+          <w:lang w:eastAsia="da-DK"/>
+        </w:rPr>
+        <w:drawing>
+          <wp:inline distT="0" distB="0" distL="0" distR="0">
+            <wp:extent cx="6120130" cy="3756707"/>
+            <wp:effectExtent l="19050" t="0" r="0" b="0"/>
+            <wp:docPr id="46" name="Billede 46"/>
+            <wp:cNvGraphicFramePr>
+              <a:graphicFrameLocks xmlns:a="http://schemas.openxmlformats.org/drawingml/2006/main" noChangeAspect="1"/>
+            </wp:cNvGraphicFramePr>
+            <a:graphic xmlns:a="http://schemas.openxmlformats.org/drawingml/2006/main">
+              <a:graphicData uri="http://schemas.openxmlformats.org/drawingml/2006/picture">
+                <pic:pic xmlns:pic="http://schemas.openxmlformats.org/drawingml/2006/picture">
+                  <pic:nvPicPr>
+                    <pic:cNvPr id="0" name="Picture 46"/>
+                    <pic:cNvPicPr>
+                      <a:picLocks noChangeAspect="1" noChangeArrowheads="1"/>
+                    </pic:cNvPicPr>
+                  </pic:nvPicPr>
+                  <pic:blipFill>
+                    <a:blip r:embed="rId16" cstate="print"/>
+                    <a:srcRect/>
+                    <a:stretch>
+                      <a:fillRect/>
+                    </a:stretch>
+                  </pic:blipFill>
+                  <pic:spPr bwMode="auto">
+                    <a:xfrm>
+                      <a:off x="0" y="0"/>
+                      <a:ext cx="6120130" cy="3756707"/>
+                    </a:xfrm>
+                    <a:prstGeom prst="rect">
+                      <a:avLst/>
+                    </a:prstGeom>
+                    <a:noFill/>
+                    <a:ln w="9525">
+                      <a:noFill/>
+                      <a:miter lim="800000"/>
+                      <a:headEnd/>
+                      <a:tailEnd/>
+                    </a:ln>
+                  </pic:spPr>
+                </pic:pic>
+              </a:graphicData>
+            </a:graphic>
+          </wp:inline>
+        </w:drawing>
+      </w:r>
+    </w:p>
+    <w:p/>
     <w:p/>
     <w:p/>
     <w:sectPr>

</xml_diff>

<commit_message>
Adding test reports from loadsophia
</commit_message>
<xml_diff>
--- a/SAiP/Module2/H4PerformanceTest/H4PerformanceTest.docx
+++ b/SAiP/Module2/H4PerformanceTest/H4PerformanceTest.docx
@@ -242,41 +242,60 @@
     <w:p>
       <w:pPr>
         <w:spacing w:after="0"/>
-      </w:pPr>
-      <w:r>
+        <w:rPr>
+          <w:lang w:val="en-US"/>
+        </w:rPr>
+      </w:pPr>
+      <w:r>
+        <w:rPr>
+          <w:lang w:val="en-US"/>
+        </w:rPr>
         <w:t>HDD: SSD</w:t>
       </w:r>
     </w:p>
     <w:p>
       <w:pPr>
         <w:spacing w:after="0"/>
+        <w:rPr>
+          <w:lang w:val="en-US"/>
+        </w:rPr>
       </w:pPr>
     </w:p>
     <w:p>
       <w:pPr>
         <w:pStyle w:val="Overskrift2"/>
-      </w:pPr>
-      <w:r>
+        <w:rPr>
+          <w:lang w:val="en-US"/>
+        </w:rPr>
+      </w:pPr>
+      <w:r>
+        <w:rPr>
+          <w:lang w:val="en-US"/>
+        </w:rPr>
         <w:t>TM12</w:t>
       </w:r>
     </w:p>
     <w:p>
       <w:pPr>
         <w:spacing w:after="0"/>
+        <w:rPr>
+          <w:lang w:val="en-US"/>
+        </w:rPr>
       </w:pPr>
       <w:proofErr w:type="spellStart"/>
       <w:r>
+        <w:rPr>
+          <w:lang w:val="en-US"/>
+        </w:rPr>
         <w:t>Mongodb</w:t>
       </w:r>
       <w:proofErr w:type="spellEnd"/>
       <w:r>
-        <w:t xml:space="preserve"> </w:t>
-      </w:r>
-      <w:proofErr w:type="spellStart"/>
-      <w:r>
-        <w:t>enabled</w:t>
-      </w:r>
-      <w:proofErr w:type="spellEnd"/>
+        <w:rPr>
+          <w:lang w:val="en-US"/>
+        </w:rPr>
+        <w:t xml:space="preserve"> enabled</w:t>
+      </w:r>
     </w:p>
     <w:p>
       <w:pPr>
@@ -1063,7 +1082,6 @@
         </w:drawing>
       </w:r>
     </w:p>
-    <w:p/>
     <w:p/>
     <w:p/>
     <w:sectPr>

</xml_diff>

<commit_message>
Adding more text to H4
</commit_message>
<xml_diff>
--- a/SAiP/Module2/H4PerformanceTest/H4PerformanceTest.docx
+++ b/SAiP/Module2/H4PerformanceTest/H4PerformanceTest.docx
@@ -264,6 +264,9 @@
       </w:r>
     </w:p>
     <w:p>
+      <w:pPr>
+        <w:spacing w:after="0"/>
+      </w:pPr>
       <w:r>
         <w:t>En performance test uden noget mål er ikke meget værd. I dette tilfælde er målet at se efter muligt performance forbedringer. Da vi ikke kender det forventede load, er det naturligvis svært at sige med sikkerhed hvor det er bedst at sætte ind. VI kan dog gøre visse antagelser:</w:t>
       </w:r>
@@ -275,6 +278,7 @@
           <w:ilvl w:val="0"/>
           <w:numId w:val="4"/>
         </w:numPr>
+        <w:spacing w:after="0"/>
       </w:pPr>
       <w:r>
         <w:t xml:space="preserve">Der er tale om en webservice, og en gennemsnitlig </w:t>
@@ -295,6 +299,7 @@
           <w:ilvl w:val="0"/>
           <w:numId w:val="4"/>
         </w:numPr>
+        <w:spacing w:after="0"/>
       </w:pPr>
       <w:r>
         <w:t>Det er en service til et mindre udsnit af befolkningen, og der er derfor ikke tale om åben web service. Antallet af simultane brugere er derfor relativt lille.</w:t>
@@ -310,6 +315,7 @@
           <w:ilvl w:val="0"/>
           <w:numId w:val="4"/>
         </w:numPr>
+        <w:spacing w:after="0"/>
       </w:pPr>
       <w:r>
         <w:t xml:space="preserve">Som de fleste webservices er det sandsynligt at der vil være betydeligt flere </w:t>
@@ -354,6 +360,7 @@
           <w:ilvl w:val="0"/>
           <w:numId w:val="4"/>
         </w:numPr>
+        <w:spacing w:after="0"/>
       </w:pPr>
       <w:r>
         <w:t xml:space="preserve">Da DB server og </w:t>
@@ -374,6 +381,7 @@
           <w:ilvl w:val="0"/>
           <w:numId w:val="4"/>
         </w:numPr>
+        <w:spacing w:after="0"/>
       </w:pPr>
       <w:r>
         <w:lastRenderedPageBreak/>
@@ -394,48 +402,56 @@
     <w:p>
       <w:pPr>
         <w:pStyle w:val="Overskrift1"/>
-      </w:pPr>
-      <w:r>
-        <w:t xml:space="preserve">Test </w:t>
-      </w:r>
-      <w:proofErr w:type="spellStart"/>
-      <w:r>
-        <w:t>setup</w:t>
-      </w:r>
-      <w:proofErr w:type="spellEnd"/>
-    </w:p>
-    <w:p>
-      <w:pPr>
-        <w:pStyle w:val="Overskrift2"/>
-      </w:pPr>
-      <w:r>
-        <w:t>Hardware</w:t>
-      </w:r>
-    </w:p>
-    <w:p>
-      <w:pPr>
-        <w:spacing w:after="0"/>
-      </w:pPr>
-      <w:r>
-        <w:t xml:space="preserve">CPU: Intel® </w:t>
-      </w:r>
-      <w:proofErr w:type="spellStart"/>
-      <w:r>
-        <w:t>Core</w:t>
-      </w:r>
-      <w:proofErr w:type="spellEnd"/>
-      <w:r>
-        <w:t>™ i7-2640M CPU @2,80GHz</w:t>
-      </w:r>
-    </w:p>
-    <w:p>
-      <w:pPr>
-        <w:spacing w:after="0"/>
         <w:rPr>
           <w:lang w:val="en-US"/>
         </w:rPr>
       </w:pPr>
       <w:r>
+        <w:rPr>
+          <w:lang w:val="en-US"/>
+        </w:rPr>
+        <w:t>Test setup</w:t>
+      </w:r>
+    </w:p>
+    <w:p>
+      <w:pPr>
+        <w:pStyle w:val="Overskrift2"/>
+        <w:rPr>
+          <w:lang w:val="en-US"/>
+        </w:rPr>
+      </w:pPr>
+      <w:r>
+        <w:rPr>
+          <w:lang w:val="en-US"/>
+        </w:rPr>
+        <w:t>Hardware</w:t>
+      </w:r>
+    </w:p>
+    <w:p>
+      <w:pPr>
+        <w:spacing w:after="0"/>
+        <w:rPr>
+          <w:lang w:val="en-US"/>
+        </w:rPr>
+      </w:pPr>
+      <w:r>
+        <w:rPr>
+          <w:lang w:val="en-US"/>
+        </w:rPr>
+        <w:t>CPU: Intel® Core™ i7-2640M CPU @2,80GHz</w:t>
+      </w:r>
+    </w:p>
+    <w:p>
+      <w:pPr>
+        <w:spacing w:after="0"/>
+        <w:rPr>
+          <w:lang w:val="en-US"/>
+        </w:rPr>
+      </w:pPr>
+      <w:r>
+        <w:rPr>
+          <w:lang w:val="en-US"/>
+        </w:rPr>
         <w:t>RAM: 4</w:t>
       </w:r>
       <w:r>
@@ -462,23 +478,14 @@
     <w:p>
       <w:pPr>
         <w:spacing w:after="0"/>
-        <w:rPr>
-          <w:lang w:val="en-US"/>
-        </w:rPr>
-      </w:pPr>
-      <w:r>
-        <w:rPr>
-          <w:lang w:val="en-US"/>
-        </w:rPr>
+      </w:pPr>
+      <w:r>
         <w:t>HDD: SSD</w:t>
       </w:r>
     </w:p>
     <w:p>
       <w:pPr>
         <w:spacing w:after="0"/>
-        <w:rPr>
-          <w:lang w:val="en-US"/>
-        </w:rPr>
       </w:pPr>
     </w:p>
     <w:p>
@@ -497,6 +504,7 @@
     </w:p>
     <w:p>
       <w:pPr>
+        <w:spacing w:after="0"/>
         <w:rPr>
           <w:rStyle w:val="Overskrift2Tegn"/>
         </w:rPr>
@@ -1050,6 +1058,9 @@
       </w:r>
     </w:p>
     <w:p>
+      <w:pPr>
+        <w:spacing w:after="0"/>
+      </w:pPr>
       <w:r>
         <w:t>Load</w:t>
       </w:r>
@@ -1064,19 +1075,333 @@
       </w:r>
     </w:p>
     <w:p>
-      <w:r>
-        <w:t xml:space="preserve"> </w:t>
-      </w:r>
+      <w:pPr>
+        <w:spacing w:after="0"/>
+      </w:pPr>
+    </w:p>
+    <w:p>
+      <w:pPr>
+        <w:spacing w:after="0"/>
+      </w:pPr>
+      <w:r>
+        <w:t xml:space="preserve">Vi har udført flere test for at identificere </w:t>
+      </w:r>
+      <w:proofErr w:type="gramStart"/>
+      <w:r>
+        <w:t>en</w:t>
+      </w:r>
+      <w:proofErr w:type="gramEnd"/>
+      <w:r>
+        <w:t xml:space="preserve"> godt antal samtidige </w:t>
+      </w:r>
+      <w:proofErr w:type="spellStart"/>
+      <w:r>
+        <w:t>read</w:t>
+      </w:r>
+      <w:proofErr w:type="spellEnd"/>
+      <w:r>
+        <w:t xml:space="preserve"> og </w:t>
+      </w:r>
+      <w:proofErr w:type="spellStart"/>
+      <w:r>
+        <w:t>write</w:t>
+      </w:r>
+      <w:proofErr w:type="spellEnd"/>
+      <w:r>
+        <w:t xml:space="preserve"> tråde. Vi kan se at selv med 10 </w:t>
+      </w:r>
+      <w:proofErr w:type="spellStart"/>
+      <w:r>
+        <w:t>read</w:t>
+      </w:r>
+      <w:proofErr w:type="spellEnd"/>
+      <w:r>
+        <w:t xml:space="preserve"> og 3 </w:t>
+      </w:r>
+      <w:proofErr w:type="spellStart"/>
+      <w:r>
+        <w:t>write</w:t>
+      </w:r>
+      <w:proofErr w:type="spellEnd"/>
+      <w:r>
+        <w:t xml:space="preserve"> tråde degrader </w:t>
+      </w:r>
+      <w:proofErr w:type="spellStart"/>
+      <w:r>
+        <w:t>applicationen</w:t>
+      </w:r>
+      <w:proofErr w:type="spellEnd"/>
+      <w:r>
+        <w:t xml:space="preserve"> over tid (</w:t>
+      </w:r>
+      <w:proofErr w:type="spellStart"/>
+      <w:r>
+        <w:t>response</w:t>
+      </w:r>
+      <w:proofErr w:type="spellEnd"/>
+      <w:r>
+        <w:t xml:space="preserve"> tid stiger). Dette betyder at applikationen ikke kan følge med. </w:t>
+      </w:r>
+    </w:p>
+    <w:p>
+      <w:pPr>
+        <w:spacing w:after="0"/>
+      </w:pPr>
+    </w:p>
+    <w:p>
+      <w:pPr>
+        <w:spacing w:after="0"/>
+      </w:pPr>
+      <w:r>
+        <w:t xml:space="preserve">Vi er dog ikke i en situation hvor applikationen fejler. Der har vi kørt en stress test med 700 </w:t>
+      </w:r>
+      <w:proofErr w:type="spellStart"/>
+      <w:r>
+        <w:t>read</w:t>
+      </w:r>
+      <w:proofErr w:type="spellEnd"/>
+      <w:r>
+        <w:t xml:space="preserve"> tråde og 5 </w:t>
+      </w:r>
+      <w:proofErr w:type="spellStart"/>
+      <w:r>
+        <w:t>write</w:t>
+      </w:r>
+      <w:proofErr w:type="spellEnd"/>
+      <w:r>
+        <w:t xml:space="preserve"> tråde. I det tilfælde kan applikationen ikke håndtere </w:t>
+      </w:r>
+      <w:proofErr w:type="spellStart"/>
+      <w:r>
+        <w:t>request</w:t>
+      </w:r>
+      <w:proofErr w:type="spellEnd"/>
+      <w:r>
+        <w:t xml:space="preserve">, selv med forøget </w:t>
+      </w:r>
+      <w:proofErr w:type="spellStart"/>
+      <w:r>
+        <w:t>response</w:t>
+      </w:r>
+      <w:proofErr w:type="spellEnd"/>
+      <w:r>
+        <w:t xml:space="preserve"> tid. </w:t>
+      </w:r>
+    </w:p>
+    <w:p>
+      <w:pPr>
+        <w:spacing w:after="0"/>
+      </w:pPr>
+    </w:p>
+    <w:p>
+      <w:pPr>
+        <w:spacing w:after="0"/>
+      </w:pPr>
+      <w:r>
+        <w:t xml:space="preserve">Hvis vi anvender en endnu mindre belastning med 5 </w:t>
+      </w:r>
+      <w:proofErr w:type="spellStart"/>
+      <w:r>
+        <w:t>read</w:t>
+      </w:r>
+      <w:proofErr w:type="spellEnd"/>
+      <w:r>
+        <w:t xml:space="preserve"> og 1 </w:t>
+      </w:r>
+      <w:proofErr w:type="spellStart"/>
+      <w:r>
+        <w:t>write</w:t>
+      </w:r>
+      <w:proofErr w:type="spellEnd"/>
+      <w:r>
+        <w:t xml:space="preserve"> tråd …</w:t>
+      </w:r>
+    </w:p>
+    <w:p>
+      <w:pPr>
+        <w:spacing w:after="0"/>
+      </w:pPr>
+    </w:p>
+    <w:p>
+      <w:pPr>
+        <w:spacing w:after="0"/>
+      </w:pPr>
+      <w:r>
+        <w:t xml:space="preserve">Vi kan se at TPS </w:t>
+      </w:r>
+      <w:proofErr w:type="spellStart"/>
+      <w:r>
+        <w:t>peaker</w:t>
+      </w:r>
+      <w:proofErr w:type="spellEnd"/>
+      <w:r>
+        <w:t xml:space="preserve"> ved ca. 12, og med list til variation skal vi holde os under 10 tråde for at systemet kan følge med. </w:t>
+      </w:r>
+    </w:p>
+    <w:p>
+      <w:pPr>
+        <w:spacing w:after="0"/>
+      </w:pPr>
+    </w:p>
+    <w:p>
+      <w:pPr>
+        <w:spacing w:after="0"/>
+      </w:pPr>
+      <w:r>
+        <w:t xml:space="preserve">Som nævnt tidligere er dette et relativt lukket system til en kendt (mindre) brugergruppe, og det er derfor ikke usandsynligt at dette er et acceptabelt antal simultane </w:t>
+      </w:r>
+      <w:proofErr w:type="spellStart"/>
+      <w:r>
+        <w:t>read/write</w:t>
+      </w:r>
+      <w:proofErr w:type="spellEnd"/>
+      <w:r>
+        <w:t xml:space="preserve">. Det er noget der vil skulle diskuteres med brugergruppen. At </w:t>
+      </w:r>
+      <w:proofErr w:type="spellStart"/>
+      <w:r>
+        <w:t>response</w:t>
+      </w:r>
+      <w:proofErr w:type="spellEnd"/>
+      <w:r>
+        <w:t xml:space="preserve"> tiden stiger i en kort periode er sandsynligvis også acceptabelt, og det antal brugere der skal til før systemet bliver </w:t>
+      </w:r>
+      <w:proofErr w:type="spellStart"/>
+      <w:r>
+        <w:t>non-responsive</w:t>
+      </w:r>
+      <w:proofErr w:type="spellEnd"/>
+      <w:r>
+        <w:t xml:space="preserve"> er ret højt for denne form for brug, hvilket sandsynligvis også er OK. </w:t>
+      </w:r>
+    </w:p>
+    <w:p>
+      <w:pPr>
+        <w:spacing w:after="0"/>
+      </w:pPr>
+    </w:p>
+    <w:p>
+      <w:pPr>
+        <w:spacing w:after="0"/>
+      </w:pPr>
+      <w:r>
+        <w:t xml:space="preserve">For at give mulighed for flere </w:t>
+      </w:r>
+      <w:r>
+        <w:t xml:space="preserve">simultane brugere kan vi se at det vil være en fordel at fordele belastningen mellem DB server og </w:t>
+      </w:r>
+      <w:proofErr w:type="spellStart"/>
+      <w:r>
+        <w:t>application</w:t>
+      </w:r>
+      <w:proofErr w:type="spellEnd"/>
+      <w:r>
+        <w:t xml:space="preserve"> server bedre, da </w:t>
+      </w:r>
+      <w:proofErr w:type="spellStart"/>
+      <w:r>
+        <w:t>mongodb</w:t>
+      </w:r>
+      <w:proofErr w:type="spellEnd"/>
+      <w:r>
+        <w:t xml:space="preserve"> er betydeligt </w:t>
+      </w:r>
+      <w:proofErr w:type="spellStart"/>
+      <w:r>
+        <w:t>minre</w:t>
+      </w:r>
+      <w:proofErr w:type="spellEnd"/>
+      <w:r>
+        <w:t xml:space="preserve"> belastet end </w:t>
+      </w:r>
+      <w:proofErr w:type="spellStart"/>
+      <w:r>
+        <w:t>Jetty</w:t>
+      </w:r>
+      <w:proofErr w:type="spellEnd"/>
+      <w:r>
+        <w:t xml:space="preserve">, og der er altid en fordel at have et balanceret system. Dette kan gøres ved at lægge mere af logikken ned i </w:t>
+      </w:r>
+      <w:proofErr w:type="spellStart"/>
+      <w:r>
+        <w:t>DB-requestet</w:t>
+      </w:r>
+      <w:proofErr w:type="spellEnd"/>
+      <w:r>
+        <w:t xml:space="preserve"> (eller skalere HW for at opnå balance).</w:t>
+      </w:r>
+    </w:p>
+    <w:p>
+      <w:pPr>
+        <w:spacing w:after="0"/>
+      </w:pPr>
+    </w:p>
+    <w:p>
+      <w:pPr>
+        <w:spacing w:after="0"/>
+      </w:pPr>
+      <w:r>
+        <w:t xml:space="preserve">Det er også muligt at anvende mere </w:t>
+      </w:r>
+      <w:proofErr w:type="spellStart"/>
+      <w:r>
+        <w:t>caching</w:t>
+      </w:r>
+      <w:proofErr w:type="spellEnd"/>
+      <w:r>
+        <w:t xml:space="preserve"> og færre </w:t>
+      </w:r>
+      <w:proofErr w:type="spellStart"/>
+      <w:r>
+        <w:t>temporere</w:t>
+      </w:r>
+      <w:proofErr w:type="spellEnd"/>
+      <w:r>
+        <w:t xml:space="preserve"> objekter for at opnå mindre service time, hvilket vil give systemet mulighed for at håndtere flere simultane brugere (ved at flytte </w:t>
+      </w:r>
+      <w:proofErr w:type="spellStart"/>
+      <w:r>
+        <w:t>response</w:t>
+      </w:r>
+      <w:proofErr w:type="spellEnd"/>
+      <w:r>
+        <w:t xml:space="preserve"> time ned vil der gå længere før systemet ikke kan følge med, som specificeret i </w:t>
+      </w:r>
+      <w:proofErr w:type="spellStart"/>
+      <w:r>
+        <w:t>kø-</w:t>
+      </w:r>
+      <w:r>
+        <w:t>teorien</w:t>
+      </w:r>
+      <w:proofErr w:type="spellEnd"/>
+      <w:r>
+        <w:t>).</w:t>
+      </w:r>
+    </w:p>
+    <w:p>
+      <w:pPr>
+        <w:spacing w:after="0"/>
+      </w:pPr>
+    </w:p>
+    <w:p>
+      <w:pPr>
+        <w:spacing w:after="0"/>
+      </w:pPr>
     </w:p>
     <w:p>
       <w:pPr>
         <w:pStyle w:val="Overskrift1"/>
       </w:pPr>
       <w:r>
+        <w:lastRenderedPageBreak/>
         <w:t>Efter test</w:t>
       </w:r>
     </w:p>
     <w:p>
+      <w:pPr>
+        <w:spacing w:after="0"/>
+      </w:pPr>
       <w:r>
         <w:t xml:space="preserve">GC </w:t>
       </w:r>
@@ -1089,8 +1414,23 @@
       <w:r>
         <w:t>Dette er gjort efter 10min med hvile og er tydelig i resultatet.</w:t>
       </w:r>
-    </w:p>
-    <w:p/>
+      <w:r>
+        <w:t xml:space="preserve"> Det kan her ses at systemet vender tilbage til sin </w:t>
+      </w:r>
+      <w:proofErr w:type="spellStart"/>
+      <w:r>
+        <w:t>før-state</w:t>
+      </w:r>
+      <w:proofErr w:type="spellEnd"/>
+      <w:r>
+        <w:t>.</w:t>
+      </w:r>
+    </w:p>
+    <w:p>
+      <w:pPr>
+        <w:spacing w:after="0"/>
+      </w:pPr>
+    </w:p>
     <w:p>
       <w:pPr>
         <w:pStyle w:val="Overskrift1"/>
@@ -1100,6 +1440,9 @@
       </w:r>
     </w:p>
     <w:p>
+      <w:pPr>
+        <w:spacing w:after="0"/>
+      </w:pPr>
       <w:r>
         <w:t xml:space="preserve">Uden at kende de konkrete performance krav til systemet er det naturligvis umuligt at give nogle rigtig fornuftige anbefalinger, da det alt sammen vil være under forudsætning af det HW der skal eksekvere systemet og den load som systemet skal kunne håndtere, inklusiv den </w:t>
       </w:r>
@@ -1113,6 +1456,9 @@
       </w:r>
     </w:p>
     <w:p>
+      <w:pPr>
+        <w:spacing w:after="0"/>
+      </w:pPr>
       <w:r>
         <w:t>Hvis vi laver følgende antagelser:</w:t>
       </w:r>
@@ -1124,6 +1470,7 @@
           <w:ilvl w:val="0"/>
           <w:numId w:val="3"/>
         </w:numPr>
+        <w:spacing w:after="0"/>
       </w:pPr>
       <w:r>
         <w:t>Test afdeling har afleveret et test-script der repræsenterer normalsituationen.</w:t>
@@ -1136,6 +1483,7 @@
           <w:ilvl w:val="0"/>
           <w:numId w:val="3"/>
         </w:numPr>
+        <w:spacing w:after="0"/>
       </w:pPr>
       <w:r>
         <w:t xml:space="preserve">Server </w:t>
@@ -1164,6 +1512,7 @@
           <w:ilvl w:val="0"/>
           <w:numId w:val="3"/>
         </w:numPr>
+        <w:spacing w:after="0"/>
       </w:pPr>
       <w:r>
         <w:t xml:space="preserve">Server </w:t>
@@ -1205,6 +1554,9 @@
       </w:r>
     </w:p>
     <w:p>
+      <w:pPr>
+        <w:spacing w:after="0"/>
+      </w:pPr>
       <w:r>
         <w:t xml:space="preserve">Det er meget normalt at database server og </w:t>
       </w:r>

</xml_diff>